<commit_message>
D01-S4-003/R1 Grupal document and Student 4 document reviewed. Modified link to repository
</commit_message>
<xml_diff>
--- a/reports/Group/00- Requirements - Group.docx
+++ b/reports/Group/00- Requirements - Group.docx
@@ -58,7 +58,10 @@
         <w:t xml:space="preserve"> </w:t>
       </w:r>
       <w:r>
-        <w:t>Attaching this document entails that you are the authors of the work delivered, you have not cheated in any way, and you have read and understood the information delivered regarding the subject, with a special emphasis on the methodological guidelines and how your work is going to be graded. Make sure that your project works well with the latest version of the development framework.</w:t>
+        <w:t>Attaching this document entails that you are the authors of the work delivered, you have not cheated in any way, and you have read and understood the information delivered regarding the subject, with a special emphas</w:t>
+      </w:r>
+      <w:r>
+        <w:t>is on the methodological guidelines and how your work is going to be graded. Make sure that your project works well with the latest version of the development framework.</w:t>
       </w:r>
     </w:p>
     <w:p/>
@@ -143,6 +146,7 @@
                 </w:placeholder>
                 <w:text/>
               </w:sdtPr>
+              <w:sdtEndPr/>
               <w:sdtContent>
                 <w:r>
                   <w:rPr>
@@ -220,6 +224,7 @@
                 </w:placeholder>
                 <w:text/>
               </w:sdtPr>
+              <w:sdtEndPr/>
               <w:sdtContent>
                 <w:r>
                   <w:rPr>
@@ -227,7 +232,15 @@
                     <w:kern w:val="2"/>
                     <w14:ligatures w14:val="standardContextual"/>
                   </w:rPr>
-                  <w:t xml:space="preserve"> https://github.com/pabniecor/Acme-ANS-D01.git  </w:t>
+                  <w:t xml:space="preserve"> https://github.com/pabniecor/Acme-ANS-D01</w:t>
+                </w:r>
+                <w:r>
+                  <w:rPr>
+                    <w:rFonts w:asciiTheme="majorHAnsi" w:hAnsiTheme="majorHAnsi" w:cstheme="majorHAnsi"/>
+                    <w:kern w:val="2"/>
+                    <w14:ligatures w14:val="standardContextual"/>
+                  </w:rPr>
+                  <w:t xml:space="preserve">  </w:t>
                 </w:r>
               </w:sdtContent>
             </w:sdt>
@@ -309,6 +322,7 @@
                 </w:placeholder>
                 <w:text/>
               </w:sdtPr>
+              <w:sdtEndPr/>
               <w:sdtContent>
                 <w:r>
                   <w:rPr>
@@ -373,6 +387,7 @@
                 </w:placeholder>
                 <w:text/>
               </w:sdtPr>
+              <w:sdtEndPr/>
               <w:sdtContent>
                 <w:r>
                   <w:rPr>
@@ -435,6 +450,7 @@
                 </w:placeholder>
                 <w:text/>
               </w:sdtPr>
+              <w:sdtEndPr/>
               <w:sdtContent>
                 <w:r>
                   <w:rPr>
@@ -496,6 +512,7 @@
                 </w:placeholder>
                 <w:text/>
               </w:sdtPr>
+              <w:sdtEndPr/>
               <w:sdtContent>
                 <w:r>
                   <w:rPr>
@@ -580,6 +597,7 @@
                 </w:placeholder>
                 <w:text/>
               </w:sdtPr>
+              <w:sdtEndPr/>
               <w:sdtContent>
                 <w:r>
                   <w:rPr>
@@ -644,6 +662,7 @@
                 </w:placeholder>
                 <w:text/>
               </w:sdtPr>
+              <w:sdtEndPr/>
               <w:sdtContent>
                 <w:r>
                   <w:rPr>
@@ -706,6 +725,7 @@
                 </w:placeholder>
                 <w:text/>
               </w:sdtPr>
+              <w:sdtEndPr/>
               <w:sdtContent>
                 <w:r>
                   <w:rPr>
@@ -768,6 +788,7 @@
                 </w:placeholder>
                 <w:text/>
               </w:sdtPr>
+              <w:sdtEndPr/>
               <w:sdtContent>
                 <w:r>
                   <w:rPr>
@@ -856,6 +877,7 @@
                 </w:placeholder>
                 <w:text/>
               </w:sdtPr>
+              <w:sdtEndPr/>
               <w:sdtContent>
                 <w:r>
                   <w:rPr>
@@ -920,6 +942,7 @@
                 </w:placeholder>
                 <w:text/>
               </w:sdtPr>
+              <w:sdtEndPr/>
               <w:sdtContent>
                 <w:r>
                   <w:rPr>
@@ -982,6 +1005,7 @@
                 </w:placeholder>
                 <w:text/>
               </w:sdtPr>
+              <w:sdtEndPr/>
               <w:sdtContent>
                 <w:r>
                   <w:rPr>
@@ -1044,6 +1068,7 @@
                 </w:placeholder>
                 <w:text/>
               </w:sdtPr>
+              <w:sdtEndPr/>
               <w:sdtContent>
                 <w:r>
                   <w:rPr>
@@ -1143,6 +1168,7 @@
                 </w:placeholder>
                 <w:text/>
               </w:sdtPr>
+              <w:sdtEndPr/>
               <w:sdtContent>
                 <w:r>
                   <w:rPr>
@@ -1207,6 +1233,7 @@
                 </w:placeholder>
                 <w:text/>
               </w:sdtPr>
+              <w:sdtEndPr/>
               <w:sdtContent>
                 <w:r>
                   <w:rPr>
@@ -1269,6 +1296,7 @@
                 </w:placeholder>
                 <w:text/>
               </w:sdtPr>
+              <w:sdtEndPr/>
               <w:sdtContent>
                 <w:r>
                   <w:rPr>
@@ -1331,6 +1359,7 @@
                 </w:placeholder>
                 <w:text/>
               </w:sdtPr>
+              <w:sdtEndPr/>
               <w:sdtContent>
                 <w:r>
                   <w:rPr>
@@ -1416,6 +1445,7 @@
                 </w:placeholder>
                 <w:text/>
               </w:sdtPr>
+              <w:sdtEndPr/>
               <w:sdtContent>
                 <w:r>
                   <w:rPr>
@@ -1480,6 +1510,7 @@
                 </w:placeholder>
                 <w:text/>
               </w:sdtPr>
+              <w:sdtEndPr/>
               <w:sdtContent>
                 <w:r>
                   <w:rPr>
@@ -1542,6 +1573,7 @@
                 </w:placeholder>
                 <w:text/>
               </w:sdtPr>
+              <w:sdtEndPr/>
               <w:sdtContent>
                 <w:r>
                   <w:rPr>
@@ -1604,6 +1636,7 @@
                 </w:placeholder>
                 <w:text/>
               </w:sdtPr>
+              <w:sdtEndPr/>
               <w:sdtContent>
                 <w:r>
                   <w:rPr>
@@ -1705,6 +1738,7 @@
                 </w:placeholder>
                 <w:text/>
               </w:sdtPr>
+              <w:sdtEndPr/>
               <w:sdtContent>
                 <w:r>
                   <w:rPr>
@@ -1735,7 +1769,6 @@
         <w:rPr>
           <w:rFonts w:cstheme="majorHAnsi"/>
         </w:rPr>
-        <w:lastRenderedPageBreak/>
         <w:t xml:space="preserve">MANDATORY </w:t>
       </w:r>
       <w:r>
@@ -1841,7 +1874,10 @@
         <w:pStyle w:val="Requirement-Header"/>
       </w:pPr>
       <w:r>
-        <w:t>Instantiate and customise the appropriate starter project so that you can work on this project.  Make sure that the name of your project folder, maven configuration (pom.xml), and database is “Acme-ANS-D</w:t>
+        <w:t xml:space="preserve">Instantiate and customise the appropriate starter project so that you can work on this project.  Make sure that the name of your </w:t>
+      </w:r>
+      <w:r>
+        <w:t>project folder, maven configuration (pom.xml), and database is “Acme-ANS-D</w:t>
       </w:r>
       <w:r>
         <w:rPr>
@@ -1894,6 +1930,7 @@
           </w:placeholder>
           <w:text/>
         </w:sdtPr>
+        <w:sdtEndPr/>
         <w:sdtContent>
           <w:r>
             <w:t xml:space="preserve"> X  </w:t>
@@ -1927,6 +1964,7 @@
           </w:placeholder>
           <w:text/>
         </w:sdtPr>
+        <w:sdtEndPr/>
         <w:sdtContent>
           <w:r>
             <w:t xml:space="preserve"> X  </w:t>
@@ -1943,7 +1981,10 @@
         <w:pStyle w:val="Requirement-Header"/>
       </w:pPr>
       <w:r>
-        <w:t>Provide a link to your planning dashboard in GitHub to review the tasks, their current status, and your schedule.</w:t>
+        <w:t xml:space="preserve">Provide a link to your planning dashboard in GitHub to review the </w:t>
+      </w:r>
+      <w:r>
+        <w:t>tasks, their current status, and your schedule.</w:t>
       </w:r>
     </w:p>
     <w:p>
@@ -1959,6 +2000,7 @@
           </w:placeholder>
           <w:text/>
         </w:sdtPr>
+        <w:sdtEndPr/>
         <w:sdtContent>
           <w:r>
             <w:t xml:space="preserve"> X  </w:t>
@@ -1980,7 +2022,6 @@
         <w:rPr>
           <w:rFonts w:cstheme="majorHAnsi"/>
         </w:rPr>
-        <w:lastRenderedPageBreak/>
         <w:t xml:space="preserve">MANDATORY </w:t>
       </w:r>
       <w:r>
@@ -2117,7 +2158,10 @@
       <w:bookmarkEnd w:id="4"/>
       <w:bookmarkEnd w:id="5"/>
       <w:r>
-        <w:t>.  It is assumed that airports have only two runways, one for landing and one for take-offs; no further information about them is needed in the system.</w:t>
+        <w:t>.  It is as</w:t>
+      </w:r>
+      <w:r>
+        <w:t>sumed that airports have only two runways, one for landing and one for take-offs; no further information about them is needed in the system.</w:t>
       </w:r>
     </w:p>
     <w:p>
@@ -2133,6 +2177,7 @@
           </w:placeholder>
           <w:text/>
         </w:sdtPr>
+        <w:sdtEndPr/>
         <w:sdtContent>
           <w:r>
             <w:t xml:space="preserve">    </w:t>
@@ -2247,6 +2292,7 @@
           </w:placeholder>
           <w:text/>
         </w:sdtPr>
+        <w:sdtEndPr/>
         <w:sdtContent>
           <w:r>
             <w:t xml:space="preserve">    </w:t>
@@ -2348,6 +2394,7 @@
           </w:placeholder>
           <w:text/>
         </w:sdtPr>
+        <w:sdtEndPr/>
         <w:sdtContent>
           <w:r>
             <w:t xml:space="preserve">    </w:t>
@@ -2439,6 +2486,7 @@
           </w:placeholder>
           <w:text/>
         </w:sdtPr>
+        <w:sdtEndPr/>
         <w:sdtContent>
           <w:r>
             <w:t xml:space="preserve">    </w:t>
@@ -2464,11 +2512,7 @@
         <w:t>review</w:t>
       </w:r>
       <w:r>
-        <w:t xml:space="preserve"> is a short message posted by a user to share his or her experiences.  The reviews may deal with aspects such as airport cleanliness, services (e.g., restaurants, customer service, or assistance), or experiences with airlines or flights.  The system must </w:t>
-      </w:r>
-      <w:r>
-        <w:lastRenderedPageBreak/>
-        <w:t xml:space="preserve">store the following data: a </w:t>
+        <w:t xml:space="preserve"> is a short message posted by a user to share his or her experiences.  The reviews may deal with aspects such as airport cleanliness, services (e.g., restaurants, customer service, or assistance), or experiences with airlines or flights.  The system must store the following data: a </w:t>
       </w:r>
       <w:r>
         <w:rPr>
@@ -2532,7 +2576,13 @@
         <w:rPr>
           <w:lang w:val="en-US"/>
         </w:rPr>
-        <w:t xml:space="preserve"> (a double between 0 and 10), and whether the experience is </w:t>
+        <w:t xml:space="preserve"> (a dou</w:t>
+      </w:r>
+      <w:r>
+        <w:rPr>
+          <w:lang w:val="en-US"/>
+        </w:rPr>
+        <w:t xml:space="preserve">ble between 0 and 10), and whether the experience is </w:t>
       </w:r>
       <w:r>
         <w:rPr>
@@ -2562,6 +2612,7 @@
           </w:placeholder>
           <w:text/>
         </w:sdtPr>
+        <w:sdtEndPr/>
         <w:sdtContent>
           <w:r>
             <w:t xml:space="preserve">    </w:t>
@@ -2675,6 +2726,7 @@
           </w:placeholder>
           <w:text/>
         </w:sdtPr>
+        <w:sdtEndPr/>
         <w:sdtContent>
           <w:r>
             <w:t xml:space="preserve">    </w:t>
@@ -2720,6 +2772,7 @@
           </w:placeholder>
           <w:text/>
         </w:sdtPr>
+        <w:sdtEndPr/>
         <w:sdtContent>
           <w:r>
             <w:t xml:space="preserve">    </w:t>
@@ -2744,7 +2797,6 @@
         <w:rPr>
           <w:rFonts w:cstheme="majorHAnsi"/>
         </w:rPr>
-        <w:lastRenderedPageBreak/>
         <w:t xml:space="preserve">MANDATORY </w:t>
       </w:r>
       <w:r>
@@ -2848,6 +2900,7 @@
           </w:placeholder>
           <w:text/>
         </w:sdtPr>
+        <w:sdtEndPr/>
         <w:sdtContent>
           <w:r>
             <w:t xml:space="preserve">    </w:t>
@@ -2915,6 +2968,7 @@
           </w:placeholder>
           <w:text/>
         </w:sdtPr>
+        <w:sdtEndPr/>
         <w:sdtContent>
           <w:r>
             <w:t xml:space="preserve">    </w:t>
@@ -2982,6 +3036,7 @@
           </w:placeholder>
           <w:text/>
         </w:sdtPr>
+        <w:sdtEndPr/>
         <w:sdtContent>
           <w:r>
             <w:t xml:space="preserve">    </w:t>
@@ -3041,6 +3096,7 @@
           </w:placeholder>
           <w:text/>
         </w:sdtPr>
+        <w:sdtEndPr/>
         <w:sdtContent>
           <w:r>
             <w:t xml:space="preserve">    </w:t>
@@ -3108,7 +3164,6 @@
         <w:rPr>
           <w:rFonts w:cstheme="majorHAnsi"/>
         </w:rPr>
-        <w:lastRenderedPageBreak/>
         <w:t>Managerial requirements</w:t>
       </w:r>
     </w:p>
@@ -3133,6 +3188,7 @@
           </w:placeholder>
           <w:text/>
         </w:sdtPr>
+        <w:sdtEndPr/>
         <w:sdtContent>
           <w:r>
             <w:t xml:space="preserve">    </w:t>
@@ -3157,7 +3213,6 @@
         <w:rPr>
           <w:rFonts w:cstheme="majorHAnsi"/>
         </w:rPr>
-        <w:lastRenderedPageBreak/>
         <w:t xml:space="preserve">MANDATORY </w:t>
       </w:r>
       <w:r>
@@ -3203,6 +3258,7 @@
           </w:placeholder>
           <w:text/>
         </w:sdtPr>
+        <w:sdtEndPr/>
         <w:sdtContent>
           <w:r>
             <w:t xml:space="preserve">    </w:t>
@@ -3286,6 +3342,7 @@
           </w:placeholder>
           <w:text/>
         </w:sdtPr>
+        <w:sdtEndPr/>
         <w:sdtContent>
           <w:r>
             <w:t xml:space="preserve">    </w:t>
@@ -3331,6 +3388,7 @@
           </w:placeholder>
           <w:text/>
         </w:sdtPr>
+        <w:sdtEndPr/>
         <w:sdtContent>
           <w:r>
             <w:t xml:space="preserve">    </w:t>
@@ -3362,6 +3420,7 @@
           </w:placeholder>
           <w:text/>
         </w:sdtPr>
+        <w:sdtEndPr/>
         <w:sdtContent>
           <w:r>
             <w:t xml:space="preserve">    </w:t>
@@ -3395,7 +3454,6 @@
         <w:rPr>
           <w:rFonts w:cstheme="majorHAnsi"/>
         </w:rPr>
-        <w:lastRenderedPageBreak/>
         <w:t xml:space="preserve">SUPPLEMENTARY I </w:t>
       </w:r>
       <w:r>
@@ -3491,6 +3549,7 @@
           </w:placeholder>
           <w:text/>
         </w:sdtPr>
+        <w:sdtEndPr/>
         <w:sdtContent>
           <w:r>
             <w:t xml:space="preserve">    </w:t>
@@ -3561,6 +3620,7 @@
           </w:placeholder>
           <w:text/>
         </w:sdtPr>
+        <w:sdtEndPr/>
         <w:sdtContent>
           <w:r>
             <w:t xml:space="preserve">    </w:t>
@@ -3592,6 +3652,7 @@
           </w:placeholder>
           <w:text/>
         </w:sdtPr>
+        <w:sdtEndPr/>
         <w:sdtContent>
           <w:r>
             <w:t xml:space="preserve">    </w:t>
@@ -3623,6 +3684,7 @@
           </w:placeholder>
           <w:text/>
         </w:sdtPr>
+        <w:sdtEndPr/>
         <w:sdtContent>
           <w:r>
             <w:t xml:space="preserve">    </w:t>
@@ -3647,7 +3709,6 @@
         <w:rPr>
           <w:rFonts w:cstheme="majorHAnsi"/>
         </w:rPr>
-        <w:lastRenderedPageBreak/>
         <w:t xml:space="preserve">SUPPLEMENTARY I </w:t>
       </w:r>
       <w:r>
@@ -3723,6 +3784,7 @@
           </w:placeholder>
           <w:text/>
         </w:sdtPr>
+        <w:sdtEndPr/>
         <w:sdtContent>
           <w:r>
             <w:t xml:space="preserve">    </w:t>
@@ -3838,6 +3900,7 @@
           </w:placeholder>
           <w:text/>
         </w:sdtPr>
+        <w:sdtEndPr/>
         <w:sdtContent>
           <w:r>
             <w:t xml:space="preserve">    </w:t>
@@ -3958,6 +4021,7 @@
           </w:placeholder>
           <w:text/>
         </w:sdtPr>
+        <w:sdtEndPr/>
         <w:sdtContent>
           <w:r>
             <w:t xml:space="preserve">    </w:t>
@@ -3983,7 +4047,6 @@
         <w:rPr>
           <w:rFonts w:cstheme="majorHAnsi"/>
         </w:rPr>
-        <w:lastRenderedPageBreak/>
         <w:t xml:space="preserve">SUPPLEMENTARY I </w:t>
       </w:r>
       <w:r>
@@ -4085,6 +4148,7 @@
           </w:placeholder>
           <w:text/>
         </w:sdtPr>
+        <w:sdtEndPr/>
         <w:sdtContent>
           <w:r>
             <w:t xml:space="preserve">    </w:t>
@@ -4138,7 +4202,10 @@
         <w:pStyle w:val="Requirement-Body"/>
       </w:pPr>
       <w:r>
-        <w:t>List the reviews posted in the last year and their details. Note that the number of reviews in a year is expected to be huge.</w:t>
+        <w:t xml:space="preserve">List the reviews posted in the last year and their details. Note that the number of reviews in a year is </w:t>
+      </w:r>
+      <w:r>
+        <w:t>expected to be huge.</w:t>
       </w:r>
     </w:p>
     <w:p>
@@ -4162,6 +4229,7 @@
           </w:placeholder>
           <w:text/>
         </w:sdtPr>
+        <w:sdtEndPr/>
         <w:sdtContent>
           <w:r>
             <w:t xml:space="preserve">    </w:t>
@@ -4229,6 +4297,7 @@
           </w:placeholder>
           <w:text/>
         </w:sdtPr>
+        <w:sdtEndPr/>
         <w:sdtContent>
           <w:r>
             <w:t xml:space="preserve">    </w:t>
@@ -4296,6 +4365,7 @@
           </w:placeholder>
           <w:text/>
         </w:sdtPr>
+        <w:sdtEndPr/>
         <w:sdtContent>
           <w:r>
             <w:t xml:space="preserve">    </w:t>
@@ -4355,6 +4425,7 @@
           </w:placeholder>
           <w:text/>
         </w:sdtPr>
+        <w:sdtEndPr/>
         <w:sdtContent>
           <w:r>
             <w:t xml:space="preserve">    </w:t>
@@ -4389,11 +4460,7 @@
         <w:pStyle w:val="Requirement-Header"/>
       </w:pPr>
       <w:r>
-        <w:t xml:space="preserve">Money amounts, Booleans, and moments must be internationalised when they are shown. Other kinds of data are not expected to be internationalised.  Internally, all </w:t>
-      </w:r>
-      <w:r>
-        <w:lastRenderedPageBreak/>
-        <w:t xml:space="preserve">moments must be stored in GMT format.  This requirement must be fulfilled in this and every other group or individual deliverable for it to be considered satisfied. </w:t>
+        <w:t xml:space="preserve">Money amounts, Booleans, and moments must be internationalised when they are shown. Other kinds of data are not expected to be internationalised.  Internally, all moments must be stored in GMT format.  This requirement must be fulfilled in this and every other group or individual deliverable for it to be considered satisfied. </w:t>
       </w:r>
     </w:p>
     <w:p>
@@ -4409,6 +4476,7 @@
           </w:placeholder>
           <w:text/>
         </w:sdtPr>
+        <w:sdtEndPr/>
         <w:sdtContent>
           <w:r>
             <w:t xml:space="preserve">    </w:t>
@@ -4476,6 +4544,7 @@
           </w:placeholder>
           <w:text/>
         </w:sdtPr>
+        <w:sdtEndPr/>
         <w:sdtContent>
           <w:r>
             <w:t xml:space="preserve">    </w:t>
@@ -4494,7 +4563,6 @@
         <w:pStyle w:val="Ttulo1"/>
       </w:pPr>
       <w:r>
-        <w:lastRenderedPageBreak/>
         <w:t xml:space="preserve">SUPPLEMENTARY I </w:t>
       </w:r>
       <w:r>
@@ -4612,6 +4680,7 @@
           </w:placeholder>
           <w:text/>
         </w:sdtPr>
+        <w:sdtEndPr/>
         <w:sdtContent>
           <w:r>
             <w:t xml:space="preserve">    </w:t>
@@ -4657,6 +4726,7 @@
           </w:placeholder>
           <w:text/>
         </w:sdtPr>
+        <w:sdtEndPr/>
         <w:sdtContent>
           <w:r>
             <w:t xml:space="preserve">    </w:t>
@@ -4690,7 +4760,6 @@
         <w:rPr>
           <w:rFonts w:cstheme="majorHAnsi"/>
         </w:rPr>
-        <w:lastRenderedPageBreak/>
         <w:t xml:space="preserve">SUPPLEMENTARY II </w:t>
       </w:r>
       <w:r>
@@ -4836,6 +4905,7 @@
           </w:placeholder>
           <w:text/>
         </w:sdtPr>
+        <w:sdtEndPr/>
         <w:sdtContent>
           <w:r>
             <w:t xml:space="preserve">    </w:t>
@@ -4867,6 +4937,7 @@
           </w:placeholder>
           <w:text/>
         </w:sdtPr>
+        <w:sdtEndPr/>
         <w:sdtContent>
           <w:r>
             <w:t xml:space="preserve">    </w:t>
@@ -4897,7 +4968,6 @@
         <w:rPr>
           <w:rFonts w:cstheme="majorHAnsi"/>
         </w:rPr>
-        <w:lastRenderedPageBreak/>
         <w:t xml:space="preserve">SUPPLEMENTARY II </w:t>
       </w:r>
       <w:r>
@@ -5032,6 +5102,7 @@
           </w:placeholder>
           <w:text/>
         </w:sdtPr>
+        <w:sdtEndPr/>
         <w:sdtContent>
           <w:r>
             <w:t xml:space="preserve">    </w:t>
@@ -5112,6 +5183,7 @@
           </w:placeholder>
           <w:text/>
         </w:sdtPr>
+        <w:sdtEndPr/>
         <w:sdtContent>
           <w:r>
             <w:t xml:space="preserve">    </w:t>
@@ -5182,6 +5254,7 @@
           </w:placeholder>
           <w:text/>
         </w:sdtPr>
+        <w:sdtEndPr/>
         <w:sdtContent>
           <w:r>
             <w:t xml:space="preserve">    </w:t>
@@ -5213,6 +5286,7 @@
           </w:placeholder>
           <w:text/>
         </w:sdtPr>
+        <w:sdtEndPr/>
         <w:sdtContent>
           <w:r>
             <w:t xml:space="preserve">    </w:t>
@@ -5237,7 +5311,6 @@
         <w:rPr>
           <w:rFonts w:cstheme="majorHAnsi"/>
         </w:rPr>
-        <w:lastRenderedPageBreak/>
         <w:t xml:space="preserve">SUPPLEMENTARY II </w:t>
       </w:r>
       <w:r>
@@ -5259,7 +5332,13 @@
         <w:rPr>
           <w:rFonts w:cstheme="majorHAnsi"/>
         </w:rPr>
-        <w:t>Information requirements</w:t>
+        <w:t xml:space="preserve">Information </w:t>
+      </w:r>
+      <w:r>
+        <w:rPr>
+          <w:rFonts w:cstheme="majorHAnsi"/>
+        </w:rPr>
+        <w:t>requirements</w:t>
       </w:r>
     </w:p>
     <w:p>
@@ -5360,6 +5439,7 @@
           </w:placeholder>
           <w:text/>
         </w:sdtPr>
+        <w:sdtEndPr/>
         <w:sdtContent>
           <w:r>
             <w:t xml:space="preserve">    </w:t>
@@ -5429,6 +5509,7 @@
           </w:placeholder>
           <w:text/>
         </w:sdtPr>
+        <w:sdtEndPr/>
         <w:sdtContent>
           <w:r>
             <w:t xml:space="preserve">    </w:t>
@@ -5488,7 +5569,10 @@
         <w:t>threshold</w:t>
       </w:r>
       <w:r>
-        <w:t>.  The default list of spam terms includes words such as “sex”, “viagra”, “cialis”, “one million”, “you’ve won”, “nigeria”, and their corresponding translations in the supported languages.  The default threshold for identifying spam is preset to 10%.  Administrators may modify both the spam terms and the threshold.  The system must preprocess text to account for “emphatic spacing” by removing any punctuation between consecutive letters (e.g., "S.E.X", "H:A:R:D C:O:R:E", or "V*I:AG!$R-A").  A term is considered spam regardless of letter case or the placement of punctuation symbols in between letters. For instance, “one</w:t>
+        <w:t>.  The default list of spam terms includes words such as “sex”, “viagra”, “cialis”, “one million”, “you’ve won”, “nigeria”, and their corresponding translations in the supported languages.  The default threshold for identifying spam is preset to 10%.  Administrators may modify both the spam terms and the threshold.  The system must preprocess text to account for “e</w:t>
+      </w:r>
+      <w:r>
+        <w:t>mphatic spacing” by removing any punctuation between consecutive letters (e.g., "S.E.X", "H:A:R:D C:O:R:E", or "V*I:AG!$R-A").  A term is considered spam regardless of letter case or the placement of punctuation symbols in between letters. For instance, “one</w:t>
       </w:r>
       <w:r>
         <w:rPr>
@@ -5597,7 +5681,14 @@
           <w:b/>
           <w:bCs/>
         </w:rPr>
-        <w:t>.  Ensure that the spam detection project is delivered separately for evaluation.</w:t>
+        <w:t>.  Ens</w:t>
+      </w:r>
+      <w:r>
+        <w:rPr>
+          <w:b/>
+          <w:bCs/>
+        </w:rPr>
+        <w:t>ure that the spam detection project is delivered separately for evaluation.</w:t>
       </w:r>
       <w:r>
         <w:t xml:space="preserve">  This requirement must be met in this and all other group or individual deliverables for it to be considered valid.</w:t>
@@ -5616,6 +5707,7 @@
           </w:placeholder>
           <w:text/>
         </w:sdtPr>
+        <w:sdtEndPr/>
         <w:sdtContent>
           <w:r>
             <w:t xml:space="preserve">    </w:t>
@@ -5637,7 +5729,6 @@
         <w:rPr>
           <w:rFonts w:cstheme="majorHAnsi"/>
         </w:rPr>
-        <w:lastRenderedPageBreak/>
         <w:t>Testing requirements </w:t>
       </w:r>
     </w:p>
@@ -5687,6 +5778,7 @@
           </w:placeholder>
           <w:text/>
         </w:sdtPr>
+        <w:sdtEndPr/>
         <w:sdtContent>
           <w:r>
             <w:t xml:space="preserve">    </w:t>
@@ -5702,7 +5794,10 @@
         <w:pStyle w:val="Requirement-Header"/>
       </w:pPr>
       <w:r>
-        <w:t>Produce a planning and progress report.</w:t>
+        <w:t xml:space="preserve">Produce a planning and progress </w:t>
+      </w:r>
+      <w:r>
+        <w:t>report.</w:t>
       </w:r>
     </w:p>
     <w:p>
@@ -5718,6 +5813,7 @@
           </w:placeholder>
           <w:text/>
         </w:sdtPr>
+        <w:sdtEndPr/>
         <w:sdtContent>
           <w:r>
             <w:t xml:space="preserve">    </w:t>
@@ -5745,7 +5841,6 @@
         <w:rPr>
           <w:rFonts w:cstheme="majorHAnsi"/>
         </w:rPr>
-        <w:lastRenderedPageBreak/>
         <w:t xml:space="preserve">SUPPLEMENTARY II </w:t>
       </w:r>
       <w:r>
@@ -5866,6 +5961,7 @@
           </w:placeholder>
           <w:text/>
         </w:sdtPr>
+        <w:sdtEndPr/>
         <w:sdtContent>
           <w:r>
             <w:t xml:space="preserve">    </w:t>
@@ -5911,6 +6007,7 @@
           </w:placeholder>
           <w:text/>
         </w:sdtPr>
+        <w:sdtEndPr/>
         <w:sdtContent>
           <w:r>
             <w:t xml:space="preserve">    </w:t>
@@ -5942,6 +6039,7 @@
           </w:placeholder>
           <w:text/>
         </w:sdtPr>
+        <w:sdtEndPr/>
         <w:sdtContent>
           <w:r>
             <w:t xml:space="preserve">    </w:t>
@@ -6445,15 +6543,6 @@
   </w:num>
   <w:num w:numId="4" w16cid:durableId="33161648">
     <w:abstractNumId w:val="3"/>
-    <w:lvlOverride w:ilvl="0"/>
-    <w:lvlOverride w:ilvl="1"/>
-    <w:lvlOverride w:ilvl="2"/>
-    <w:lvlOverride w:ilvl="3"/>
-    <w:lvlOverride w:ilvl="4"/>
-    <w:lvlOverride w:ilvl="5"/>
-    <w:lvlOverride w:ilvl="6"/>
-    <w:lvlOverride w:ilvl="7"/>
-    <w:lvlOverride w:ilvl="8"/>
   </w:num>
   <w:num w:numId="5" w16cid:durableId="1942252058">
     <w:abstractNumId w:val="4"/>
@@ -7522,7 +7611,16 @@
               <w:sz w:val="22"/>
               <w:szCs w:val="22"/>
             </w:rPr>
-            <w:t>Haga clic o pulse aquí para escribir texto.</w:t>
+            <w:t xml:space="preserve">Haga clic o pulse aquí para </w:t>
+          </w:r>
+          <w:r>
+            <w:rPr>
+              <w:rStyle w:val="Textodelmarcadordeposicin"/>
+              <w:rFonts w:asciiTheme="minorHAnsi" w:hAnsiTheme="minorHAnsi" w:cstheme="minorBidi"/>
+              <w:sz w:val="22"/>
+              <w:szCs w:val="22"/>
+            </w:rPr>
+            <w:t>escribir texto.</w:t>
           </w:r>
         </w:p>
       </w:docPartBody>
@@ -8258,7 +8356,16 @@
               <w:sz w:val="22"/>
               <w:szCs w:val="22"/>
             </w:rPr>
-            <w:t>Haga clic o pulse aquí para escribir texto.</w:t>
+            <w:t xml:space="preserve">Haga clic o pulse aquí para </w:t>
+          </w:r>
+          <w:r>
+            <w:rPr>
+              <w:rStyle w:val="Textodelmarcadordeposicin"/>
+              <w:rFonts w:asciiTheme="minorHAnsi" w:hAnsiTheme="minorHAnsi" w:cstheme="minorBidi"/>
+              <w:sz w:val="22"/>
+              <w:szCs w:val="22"/>
+            </w:rPr>
+            <w:t>escribir texto.</w:t>
           </w:r>
         </w:p>
       </w:docPartBody>
@@ -8788,7 +8895,15 @@
               <w:rFonts w:asciiTheme="minorHAnsi" w:hAnsiTheme="minorHAnsi" w:cstheme="minorBidi"/>
               <w:lang w:val="en-GB" w:eastAsia="en-GB"/>
             </w:rPr>
-            <w:t>Haga clic o pulse aquí para escribir texto.</w:t>
+            <w:t xml:space="preserve">Haga clic o pulse aquí para escribir </w:t>
+          </w:r>
+          <w:r>
+            <w:rPr>
+              <w:rStyle w:val="Textodelmarcadordeposicin"/>
+              <w:rFonts w:asciiTheme="minorHAnsi" w:hAnsiTheme="minorHAnsi" w:cstheme="minorBidi"/>
+              <w:lang w:val="en-GB" w:eastAsia="en-GB"/>
+            </w:rPr>
+            <w:t>texto.</w:t>
           </w:r>
         </w:p>
       </w:docPartBody>
@@ -8974,7 +9089,15 @@
               <w:rFonts w:asciiTheme="minorHAnsi" w:hAnsiTheme="minorHAnsi" w:cstheme="minorBidi"/>
               <w:lang w:val="en-GB" w:eastAsia="en-GB"/>
             </w:rPr>
-            <w:t>Haga clic o pulse aquí para escribir texto.</w:t>
+            <w:t xml:space="preserve">Haga clic o pulse aquí </w:t>
+          </w:r>
+          <w:r>
+            <w:rPr>
+              <w:rStyle w:val="Textodelmarcadordeposicin"/>
+              <w:rFonts w:asciiTheme="minorHAnsi" w:hAnsiTheme="minorHAnsi" w:cstheme="minorBidi"/>
+              <w:lang w:val="en-GB" w:eastAsia="en-GB"/>
+            </w:rPr>
+            <w:t>para escribir texto.</w:t>
           </w:r>
         </w:p>
       </w:docPartBody>
@@ -9481,19 +9604,19 @@
 
 <file path=word/glossary/fontTable.xml><?xml version="1.0" encoding="utf-8"?>
 <w:fonts xmlns:mc="http://schemas.openxmlformats.org/markup-compatibility/2006" xmlns:r="http://schemas.openxmlformats.org/officeDocument/2006/relationships" xmlns:w="http://schemas.openxmlformats.org/wordprocessingml/2006/main" xmlns:w14="http://schemas.microsoft.com/office/word/2010/wordml" xmlns:w15="http://schemas.microsoft.com/office/word/2012/wordml" xmlns:w16cex="http://schemas.microsoft.com/office/word/2018/wordml/cex" xmlns:w16cid="http://schemas.microsoft.com/office/word/2016/wordml/cid" xmlns:w16="http://schemas.microsoft.com/office/word/2018/wordml" xmlns:w16du="http://schemas.microsoft.com/office/word/2023/wordml/word16du" xmlns:w16sdtdh="http://schemas.microsoft.com/office/word/2020/wordml/sdtdatahash" xmlns:w16sdtfl="http://schemas.microsoft.com/office/word/2024/wordml/sdtformatlock" xmlns:w16se="http://schemas.microsoft.com/office/word/2015/wordml/symex" mc:Ignorable="w14 w15 w16se w16cid w16 w16cex w16sdtdh w16sdtfl w16du">
+  <w:font w:name="Wingdings">
+    <w:panose1 w:val="05000000000000000000"/>
+    <w:charset w:val="02"/>
+    <w:family w:val="auto"/>
+    <w:pitch w:val="variable"/>
+    <w:sig w:usb0="00000000" w:usb1="10000000" w:usb2="00000000" w:usb3="00000000" w:csb0="80000000" w:csb1="00000000"/>
+  </w:font>
   <w:font w:name="Times New Roman">
     <w:panose1 w:val="02020603050405020304"/>
     <w:charset w:val="00"/>
     <w:family w:val="roman"/>
     <w:pitch w:val="variable"/>
     <w:sig w:usb0="E0002EFF" w:usb1="C000785B" w:usb2="00000009" w:usb3="00000000" w:csb0="000001FF" w:csb1="00000000"/>
-  </w:font>
-  <w:font w:name="Wingdings">
-    <w:panose1 w:val="05000000000000000000"/>
-    <w:charset w:val="02"/>
-    <w:family w:val="auto"/>
-    <w:pitch w:val="variable"/>
-    <w:sig w:usb0="00000000" w:usb1="10000000" w:usb2="00000000" w:usb3="00000000" w:csb0="80000000" w:csb1="00000000"/>
   </w:font>
   <w:font w:name="Courier New">
     <w:panose1 w:val="02070309020205020404"/>
@@ -9516,12 +9639,35 @@
     <w:pitch w:val="variable"/>
     <w:sig w:usb0="E4002EFF" w:usb1="C200247B" w:usb2="00000009" w:usb3="00000000" w:csb0="000001FF" w:csb1="00000000"/>
   </w:font>
+  <w:font w:name="Arial">
+    <w:panose1 w:val="020B0604020202020204"/>
+    <w:charset w:val="00"/>
+    <w:family w:val="swiss"/>
+    <w:pitch w:val="variable"/>
+    <w:sig w:usb0="E0002EFF" w:usb1="C000785B" w:usb2="00000009" w:usb3="00000000" w:csb0="000001FF" w:csb1="00000000"/>
+  </w:font>
   <w:font w:name="Calibri Light">
     <w:panose1 w:val="020F0302020204030204"/>
     <w:charset w:val="00"/>
     <w:family w:val="swiss"/>
     <w:pitch w:val="variable"/>
     <w:sig w:usb0="E4002EFF" w:usb1="C200247B" w:usb2="00000009" w:usb3="00000000" w:csb0="000001FF" w:csb1="00000000"/>
+  </w:font>
+  <w:font w:name="Yu Gothic Light">
+    <w:altName w:val="游ゴシック Light"/>
+    <w:panose1 w:val="020B0300000000000000"/>
+    <w:charset w:val="80"/>
+    <w:family w:val="swiss"/>
+    <w:pitch w:val="variable"/>
+    <w:sig w:usb0="E00002FF" w:usb1="2AC7FDFF" w:usb2="00000016" w:usb3="00000000" w:csb0="0002009F" w:csb1="00000000"/>
+  </w:font>
+  <w:font w:name="Yu Gothic">
+    <w:altName w:val="游ゴシック"/>
+    <w:panose1 w:val="020B0400000000000000"/>
+    <w:charset w:val="80"/>
+    <w:family w:val="swiss"/>
+    <w:pitch w:val="variable"/>
+    <w:sig w:usb0="E00002FF" w:usb1="2AC7FDFF" w:usb2="00000016" w:usb3="00000000" w:csb0="0002009F" w:csb1="00000000"/>
   </w:font>
   <w:font w:name="Cambria Math">
     <w:panose1 w:val="02040503050406030204"/>
@@ -9571,6 +9717,9 @@
     <w:rsidRoot w:val="00021537"/>
     <w:rsid w:val="00021537"/>
     <w:rsid w:val="00224D5D"/>
+    <w:rsid w:val="003C6F53"/>
+    <w:rsid w:val="00553A8F"/>
+    <w:rsid w:val="00791273"/>
   </w:rsids>
   <m:mathPr>
     <m:mathFont m:val="Cambria Math"/>

</xml_diff>